<commit_message>
update pycharm instructions with images
</commit_message>
<xml_diff>
--- a/python-labs/lab03-pycharm/Install GitHub Copilot into PyCharm.docx
+++ b/python-labs/lab03-pycharm/Install GitHub Copilot into PyCharm.docx
@@ -91,23 +91,28 @@
         </w:numPr>
       </w:pPr>
       <w:r>
-        <w:t xml:space="preserve">Open your JetBrains IDE and go to the Plugins settings. You can access them from the File menu or by pressing </w:t>
-      </w:r>
-      <w:proofErr w:type="spellStart"/>
-      <w:r>
-        <w:t>Ctrl+Alt+S</w:t>
-      </w:r>
-      <w:proofErr w:type="spellEnd"/>
-      <w:r>
-        <w:t xml:space="preserve"> on Windows or </w:t>
-      </w:r>
-      <w:proofErr w:type="spellStart"/>
-      <w:r>
-        <w:t>Cmd</w:t>
-      </w:r>
-      <w:proofErr w:type="spellEnd"/>
-      <w:r>
-        <w:t>+, on Mac.</w:t>
+        <w:t xml:space="preserve">Open </w:t>
+      </w:r>
+      <w:r>
+        <w:t>PyCharm</w:t>
+      </w:r>
+      <w:r>
+        <w:t xml:space="preserve"> and </w:t>
+      </w:r>
+      <w:r>
+        <w:t>select</w:t>
+      </w:r>
+      <w:r>
+        <w:t xml:space="preserve"> </w:t>
+      </w:r>
+      <w:r>
+        <w:t>“</w:t>
+      </w:r>
+      <w:r>
+        <w:t>Plugins</w:t>
+      </w:r>
+      <w:r>
+        <w:t>”.</w:t>
       </w:r>
     </w:p>
     <w:p>
@@ -119,7 +124,78 @@
         </w:numPr>
       </w:pPr>
       <w:r>
-        <w:t>Click on the Marketplace tab and search for "GitHub Copilot". You should see the GitHub Copilot plugin in the search results. Click on the Install button to install it.</w:t>
+        <w:t xml:space="preserve">Click on the Marketplace tab and search for "GitHub Copilot". You should see the GitHub Copilot plugin in the search results. Click on the </w:t>
+      </w:r>
+      <w:r>
+        <w:t>“</w:t>
+      </w:r>
+      <w:r>
+        <w:t>Install</w:t>
+      </w:r>
+      <w:r>
+        <w:t>”</w:t>
+      </w:r>
+      <w:r>
+        <w:t xml:space="preserve"> button to install it.</w:t>
+      </w:r>
+      <w:r>
+        <w:br/>
+      </w:r>
+      <w:r>
+        <w:rPr>
+          <w:noProof/>
+        </w:rPr>
+        <w:drawing>
+          <wp:inline distT="0" distB="0" distL="0" distR="0" wp14:anchorId="5F919274" wp14:editId="75553891">
+            <wp:extent cx="4886325" cy="3756902"/>
+            <wp:effectExtent l="0" t="0" r="0" b="0"/>
+            <wp:docPr id="1009356201" name="Picture 1"/>
+            <wp:cNvGraphicFramePr>
+              <a:graphicFrameLocks xmlns:a="http://schemas.openxmlformats.org/drawingml/2006/main" noChangeAspect="1"/>
+            </wp:cNvGraphicFramePr>
+            <a:graphic xmlns:a="http://schemas.openxmlformats.org/drawingml/2006/main">
+              <a:graphicData uri="http://schemas.openxmlformats.org/drawingml/2006/picture">
+                <pic:pic xmlns:pic="http://schemas.openxmlformats.org/drawingml/2006/picture">
+                  <pic:nvPicPr>
+                    <pic:cNvPr id="0" name="Picture 1"/>
+                    <pic:cNvPicPr>
+                      <a:picLocks noChangeAspect="1" noChangeArrowheads="1"/>
+                    </pic:cNvPicPr>
+                  </pic:nvPicPr>
+                  <pic:blipFill>
+                    <a:blip r:embed="rId5" cstate="print">
+                      <a:extLst>
+                        <a:ext uri="{28A0092B-C50C-407E-A947-70E740481C1C}">
+                          <a14:useLocalDpi xmlns:a14="http://schemas.microsoft.com/office/drawing/2010/main" val="0"/>
+                        </a:ext>
+                      </a:extLst>
+                    </a:blip>
+                    <a:srcRect/>
+                    <a:stretch>
+                      <a:fillRect/>
+                    </a:stretch>
+                  </pic:blipFill>
+                  <pic:spPr bwMode="auto">
+                    <a:xfrm>
+                      <a:off x="0" y="0"/>
+                      <a:ext cx="4888949" cy="3758919"/>
+                    </a:xfrm>
+                    <a:prstGeom prst="rect">
+                      <a:avLst/>
+                    </a:prstGeom>
+                    <a:noFill/>
+                    <a:ln>
+                      <a:noFill/>
+                    </a:ln>
+                  </pic:spPr>
+                </pic:pic>
+              </a:graphicData>
+            </a:graphic>
+          </wp:inline>
+        </w:drawing>
+      </w:r>
+      <w:r>
+        <w:br/>
       </w:r>
     </w:p>
     <w:p>
@@ -131,6 +207,7 @@
         </w:numPr>
       </w:pPr>
       <w:r>
+        <w:lastRenderedPageBreak/>
         <w:t xml:space="preserve">Restart </w:t>
       </w:r>
       <w:r>
@@ -149,7 +226,68 @@
         </w:numPr>
       </w:pPr>
       <w:r>
-        <w:t>Go to the Settings or Preferences menu and select the GitHub Copilot option. You will need to log in with your GitHub account and authorize the plugin to access your GitHub data.</w:t>
+        <w:t xml:space="preserve">Open a new Python project. You should see a message </w:t>
+      </w:r>
+      <w:proofErr w:type="gramStart"/>
+      <w:r>
+        <w:t>saying</w:t>
+      </w:r>
+      <w:proofErr w:type="gramEnd"/>
+      <w:r>
+        <w:t xml:space="preserve"> “Welcome to Github Copilot for PyCharm”. Click “Sign in to Github”.</w:t>
+      </w:r>
+      <w:r>
+        <w:rPr>
+          <w:noProof/>
+        </w:rPr>
+        <w:drawing>
+          <wp:inline distT="0" distB="0" distL="0" distR="0" wp14:anchorId="3F01BFC4" wp14:editId="57B19295">
+            <wp:extent cx="5934075" cy="4105275"/>
+            <wp:effectExtent l="0" t="0" r="9525" b="9525"/>
+            <wp:docPr id="85614708" name="Picture 2"/>
+            <wp:cNvGraphicFramePr>
+              <a:graphicFrameLocks xmlns:a="http://schemas.openxmlformats.org/drawingml/2006/main" noChangeAspect="1"/>
+            </wp:cNvGraphicFramePr>
+            <a:graphic xmlns:a="http://schemas.openxmlformats.org/drawingml/2006/main">
+              <a:graphicData uri="http://schemas.openxmlformats.org/drawingml/2006/picture">
+                <pic:pic xmlns:pic="http://schemas.openxmlformats.org/drawingml/2006/picture">
+                  <pic:nvPicPr>
+                    <pic:cNvPr id="0" name="Picture 2"/>
+                    <pic:cNvPicPr>
+                      <a:picLocks noChangeAspect="1" noChangeArrowheads="1"/>
+                    </pic:cNvPicPr>
+                  </pic:nvPicPr>
+                  <pic:blipFill>
+                    <a:blip r:embed="rId6" cstate="print">
+                      <a:extLst>
+                        <a:ext uri="{28A0092B-C50C-407E-A947-70E740481C1C}">
+                          <a14:useLocalDpi xmlns:a14="http://schemas.microsoft.com/office/drawing/2010/main" val="0"/>
+                        </a:ext>
+                      </a:extLst>
+                    </a:blip>
+                    <a:srcRect/>
+                    <a:stretch>
+                      <a:fillRect/>
+                    </a:stretch>
+                  </pic:blipFill>
+                  <pic:spPr bwMode="auto">
+                    <a:xfrm>
+                      <a:off x="0" y="0"/>
+                      <a:ext cx="5934075" cy="4105275"/>
+                    </a:xfrm>
+                    <a:prstGeom prst="rect">
+                      <a:avLst/>
+                    </a:prstGeom>
+                    <a:noFill/>
+                    <a:ln>
+                      <a:noFill/>
+                    </a:ln>
+                  </pic:spPr>
+                </pic:pic>
+              </a:graphicData>
+            </a:graphic>
+          </wp:inline>
+        </w:drawing>
       </w:r>
     </w:p>
     <w:p>
@@ -161,7 +299,171 @@
         </w:numPr>
       </w:pPr>
       <w:r>
+        <w:t>You will be given a device code to authorize the plugin to access your Github data. Click “Copy and Open”.</w:t>
+      </w:r>
+      <w:r>
+        <w:t xml:space="preserve"> You will</w:t>
+      </w:r>
+      <w:r>
+        <w:t xml:space="preserve"> be directed to Github</w:t>
+      </w:r>
+      <w:r>
+        <w:t xml:space="preserve"> to log in with your GitHub account and </w:t>
+      </w:r>
+      <w:r>
+        <w:lastRenderedPageBreak/>
+        <w:t>authorize the plugin.</w:t>
+      </w:r>
+      <w:r>
+        <w:br/>
+      </w:r>
+      <w:r>
+        <w:drawing>
+          <wp:inline distT="0" distB="0" distL="0" distR="0" wp14:anchorId="11F55792" wp14:editId="2F4F087C">
+            <wp:extent cx="4629150" cy="3464939"/>
+            <wp:effectExtent l="0" t="0" r="0" b="2540"/>
+            <wp:docPr id="898992210" name="Picture 1" descr="A screenshot of a computer&#10;&#10;Description automatically generated"/>
+            <wp:cNvGraphicFramePr>
+              <a:graphicFrameLocks xmlns:a="http://schemas.openxmlformats.org/drawingml/2006/main" noChangeAspect="1"/>
+            </wp:cNvGraphicFramePr>
+            <a:graphic xmlns:a="http://schemas.openxmlformats.org/drawingml/2006/main">
+              <a:graphicData uri="http://schemas.openxmlformats.org/drawingml/2006/picture">
+                <pic:pic xmlns:pic="http://schemas.openxmlformats.org/drawingml/2006/picture">
+                  <pic:nvPicPr>
+                    <pic:cNvPr id="898992210" name="Picture 1" descr="A screenshot of a computer&#10;&#10;Description automatically generated"/>
+                    <pic:cNvPicPr/>
+                  </pic:nvPicPr>
+                  <pic:blipFill>
+                    <a:blip r:embed="rId7"/>
+                    <a:stretch>
+                      <a:fillRect/>
+                    </a:stretch>
+                  </pic:blipFill>
+                  <pic:spPr>
+                    <a:xfrm>
+                      <a:off x="0" y="0"/>
+                      <a:ext cx="4634056" cy="3468611"/>
+                    </a:xfrm>
+                    <a:prstGeom prst="rect">
+                      <a:avLst/>
+                    </a:prstGeom>
+                  </pic:spPr>
+                </pic:pic>
+              </a:graphicData>
+            </a:graphic>
+          </wp:inline>
+        </w:drawing>
+      </w:r>
+    </w:p>
+    <w:p>
+      <w:pPr>
+        <w:pStyle w:val="ListParagraph"/>
+        <w:numPr>
+          <w:ilvl w:val="0"/>
+          <w:numId w:val="1"/>
+        </w:numPr>
+      </w:pPr>
+      <w:r>
+        <w:t>Confirm your device is connected</w:t>
+      </w:r>
+      <w:r>
+        <w:br/>
+      </w:r>
+      <w:r>
+        <w:drawing>
+          <wp:inline distT="0" distB="0" distL="0" distR="0" wp14:anchorId="284ACF85" wp14:editId="5907D71D">
+            <wp:extent cx="4333875" cy="2671167"/>
+            <wp:effectExtent l="0" t="0" r="0" b="0"/>
+            <wp:docPr id="115255571" name="Picture 1" descr="A screenshot of a computer&#10;&#10;Description automatically generated"/>
+            <wp:cNvGraphicFramePr>
+              <a:graphicFrameLocks xmlns:a="http://schemas.openxmlformats.org/drawingml/2006/main" noChangeAspect="1"/>
+            </wp:cNvGraphicFramePr>
+            <a:graphic xmlns:a="http://schemas.openxmlformats.org/drawingml/2006/main">
+              <a:graphicData uri="http://schemas.openxmlformats.org/drawingml/2006/picture">
+                <pic:pic xmlns:pic="http://schemas.openxmlformats.org/drawingml/2006/picture">
+                  <pic:nvPicPr>
+                    <pic:cNvPr id="115255571" name="Picture 1" descr="A screenshot of a computer&#10;&#10;Description automatically generated"/>
+                    <pic:cNvPicPr/>
+                  </pic:nvPicPr>
+                  <pic:blipFill>
+                    <a:blip r:embed="rId8"/>
+                    <a:stretch>
+                      <a:fillRect/>
+                    </a:stretch>
+                  </pic:blipFill>
+                  <pic:spPr>
+                    <a:xfrm>
+                      <a:off x="0" y="0"/>
+                      <a:ext cx="4337044" cy="2673120"/>
+                    </a:xfrm>
+                    <a:prstGeom prst="rect">
+                      <a:avLst/>
+                    </a:prstGeom>
+                  </pic:spPr>
+                </pic:pic>
+              </a:graphicData>
+            </a:graphic>
+          </wp:inline>
+        </w:drawing>
+      </w:r>
+    </w:p>
+    <w:p>
+      <w:pPr>
+        <w:pStyle w:val="ListParagraph"/>
+        <w:numPr>
+          <w:ilvl w:val="0"/>
+          <w:numId w:val="1"/>
+        </w:numPr>
+      </w:pPr>
+      <w:r>
         <w:t>Once you are logged in, you can start using GitHub Copilot in your code editor. You will see a Copilot icon in the top right corner of your editor. Click on it to open the Copilot sidebar, where you can see the code suggestions and configure the settings.</w:t>
+      </w:r>
+      <w:r>
+        <w:br/>
+      </w:r>
+      <w:r>
+        <w:lastRenderedPageBreak/>
+        <w:drawing>
+          <wp:inline distT="0" distB="0" distL="0" distR="0" wp14:anchorId="688EAB38" wp14:editId="2C2D0F52">
+            <wp:extent cx="4013461" cy="3971925"/>
+            <wp:effectExtent l="0" t="0" r="6350" b="0"/>
+            <wp:docPr id="1317121132" name="Picture 1" descr="A screenshot of a computer&#10;&#10;Description automatically generated"/>
+            <wp:cNvGraphicFramePr>
+              <a:graphicFrameLocks xmlns:a="http://schemas.openxmlformats.org/drawingml/2006/main" noChangeAspect="1"/>
+            </wp:cNvGraphicFramePr>
+            <a:graphic xmlns:a="http://schemas.openxmlformats.org/drawingml/2006/main">
+              <a:graphicData uri="http://schemas.openxmlformats.org/drawingml/2006/picture">
+                <pic:pic xmlns:pic="http://schemas.openxmlformats.org/drawingml/2006/picture">
+                  <pic:nvPicPr>
+                    <pic:cNvPr id="1317121132" name="Picture 1" descr="A screenshot of a computer&#10;&#10;Description automatically generated"/>
+                    <pic:cNvPicPr/>
+                  </pic:nvPicPr>
+                  <pic:blipFill>
+                    <a:blip r:embed="rId9"/>
+                    <a:stretch>
+                      <a:fillRect/>
+                    </a:stretch>
+                  </pic:blipFill>
+                  <pic:spPr>
+                    <a:xfrm>
+                      <a:off x="0" y="0"/>
+                      <a:ext cx="4014925" cy="3973374"/>
+                    </a:xfrm>
+                    <a:prstGeom prst="rect">
+                      <a:avLst/>
+                    </a:prstGeom>
+                  </pic:spPr>
+                </pic:pic>
+              </a:graphicData>
+            </a:graphic>
+          </wp:inline>
+        </w:drawing>
+      </w:r>
+      <w:r>
+        <w:br/>
+      </w:r>
+      <w:r>
+        <w:br/>
       </w:r>
     </w:p>
     <w:p>

</xml_diff>